<commit_message>
Finished and Updated Github Guide. Both as Word Doc and PDF.
</commit_message>
<xml_diff>
--- a/Notes/GithubGuide.docx
+++ b/Notes/GithubGuide.docx
@@ -57,7 +57,19 @@
           <w:rPr>
             <w:rStyle w:val="Hyperlink"/>
           </w:rPr>
-          <w:t>https://github.com/NoMagicMike/KSU-PMO-Capstone</w:t>
+          <w:t>https://github.com/NoMagicMike/KSU-P</w:t>
+        </w:r>
+        <w:r>
+          <w:rPr>
+            <w:rStyle w:val="Hyperlink"/>
+          </w:rPr>
+          <w:t>M</w:t>
+        </w:r>
+        <w:r>
+          <w:rPr>
+            <w:rStyle w:val="Hyperlink"/>
+          </w:rPr>
+          <w:t>O-Capstone</w:t>
         </w:r>
       </w:hyperlink>
       <w:r>
@@ -77,6 +89,9 @@
       </w:r>
     </w:p>
     <w:p>
+      <w:pPr>
+        <w:ind w:firstLine="360"/>
+      </w:pPr>
       <w:r>
         <w:drawing>
           <wp:inline distT="0" distB="0" distL="0" distR="0" wp14:anchorId="5628A80D" wp14:editId="61B3D2FB">
@@ -136,6 +151,9 @@
       </w:r>
     </w:p>
     <w:p>
+      <w:pPr>
+        <w:ind w:firstLine="360"/>
+      </w:pPr>
       <w:r>
         <w:drawing>
           <wp:inline distT="0" distB="0" distL="0" distR="0" wp14:anchorId="4FB37FD5" wp14:editId="0530EF56">
@@ -176,6 +194,26 @@
     </w:p>
     <w:p>
       <w:pPr>
+        <w:ind w:firstLine="360"/>
+      </w:pPr>
+    </w:p>
+    <w:p>
+      <w:pPr>
+        <w:ind w:firstLine="360"/>
+      </w:pPr>
+    </w:p>
+    <w:p>
+      <w:pPr>
+        <w:ind w:firstLine="360"/>
+      </w:pPr>
+    </w:p>
+    <w:p>
+      <w:pPr>
+        <w:ind w:firstLine="360"/>
+      </w:pPr>
+    </w:p>
+    <w:p>
+      <w:pPr>
         <w:pStyle w:val="ListParagraph"/>
         <w:numPr>
           <w:ilvl w:val="0"/>
@@ -206,6 +244,9 @@
       </w:r>
     </w:p>
     <w:p>
+      <w:pPr>
+        <w:ind w:firstLine="360"/>
+      </w:pPr>
       <w:r>
         <w:drawing>
           <wp:inline distT="0" distB="0" distL="0" distR="0" wp14:anchorId="20376018" wp14:editId="052AB9BE">
@@ -325,8 +366,7 @@
         <w:pStyle w:val="Heading1"/>
       </w:pPr>
       <w:r>
-        <w:lastRenderedPageBreak/>
-        <w:t>How to Create a New Branch, Commit, Push, Fetch, and Pull</w:t>
+        <w:t>How to Create a New Branch</w:t>
       </w:r>
     </w:p>
     <w:p>
@@ -387,18 +427,11 @@
         </w:numPr>
       </w:pPr>
       <w:r>
+        <w:lastRenderedPageBreak/>
         <w:t xml:space="preserve">Click on “master” and click on “New Branch” </w:t>
       </w:r>
       <w:r>
-        <w:t xml:space="preserve">…Enter in a new branch name. The branch name should be named after the feature you are adding at that time (for example, “Adding-Logon-Screen). For this </w:t>
-      </w:r>
-      <w:proofErr w:type="gramStart"/>
-      <w:r>
-        <w:t>example</w:t>
-      </w:r>
-      <w:proofErr w:type="gramEnd"/>
-      <w:r>
-        <w:t xml:space="preserve"> I will use “Adding-</w:t>
+        <w:t>…Enter in a new branch name. The branch name should be named after the feature you are adding at that time (for example, “Adding-Logon-Screen). For this example I will use “Adding-</w:t>
       </w:r>
       <w:proofErr w:type="spellStart"/>
       <w:r>
@@ -408,8 +441,37 @@
       <w:r>
         <w:t xml:space="preserve">-Guide”. Enter the name and click “New Branch” again. </w:t>
       </w:r>
-    </w:p>
-    <w:p>
+      <w:r>
+        <w:t xml:space="preserve"> </w:t>
+      </w:r>
+      <w:r>
+        <w:rPr>
+          <w:b/>
+          <w:bCs/>
+        </w:rPr>
+        <w:t xml:space="preserve">Remember, always use a new or existing branch. Use the same branch if you are working on the same feature. </w:t>
+      </w:r>
+      <w:r>
+        <w:rPr>
+          <w:b/>
+          <w:bCs/>
+          <w:u w:val="single"/>
+        </w:rPr>
+        <w:t>NEVER USE MASTER</w:t>
+      </w:r>
+      <w:r>
+        <w:rPr>
+          <w:b/>
+          <w:bCs/>
+          <w:u w:val="single"/>
+        </w:rPr>
+        <w:t>(Unless you are fetching and pulling. Explained later).</w:t>
+      </w:r>
+    </w:p>
+    <w:p>
+      <w:pPr>
+        <w:ind w:firstLine="720"/>
+      </w:pPr>
       <w:r>
         <w:drawing>
           <wp:inline distT="0" distB="0" distL="0" distR="0" wp14:anchorId="5B31BB13" wp14:editId="1DE29B9A">
@@ -492,12 +554,636 @@
       </w:r>
     </w:p>
     <w:p>
+      <w:pPr>
+        <w:pStyle w:val="Heading1"/>
+      </w:pPr>
+      <w:r>
+        <w:t>How to Commit and Push</w:t>
+      </w:r>
+    </w:p>
+    <w:p>
+      <w:pPr>
+        <w:pStyle w:val="ListParagraph"/>
+        <w:numPr>
+          <w:ilvl w:val="0"/>
+          <w:numId w:val="6"/>
+        </w:numPr>
+      </w:pPr>
+      <w:r>
+        <w:t xml:space="preserve">Next to the </w:t>
+      </w:r>
+      <w:proofErr w:type="spellStart"/>
+      <w:r>
+        <w:t>Github</w:t>
+      </w:r>
+      <w:proofErr w:type="spellEnd"/>
+      <w:r>
+        <w:t xml:space="preserve"> Icon on the bottom right, you will also see an Icon that says “Git”. Click on it to open the Git window</w:t>
+      </w:r>
+      <w:r>
+        <w:drawing>
+          <wp:inline distT="0" distB="0" distL="0" distR="0" wp14:anchorId="6113BDB1" wp14:editId="4D611547">
+            <wp:extent cx="1267002" cy="257211"/>
+            <wp:effectExtent l="0" t="0" r="9525" b="9525"/>
+            <wp:docPr id="8" name="Picture 8"/>
+            <wp:cNvGraphicFramePr>
+              <a:graphicFrameLocks xmlns:a="http://schemas.openxmlformats.org/drawingml/2006/main" noChangeAspect="1"/>
+            </wp:cNvGraphicFramePr>
+            <a:graphic xmlns:a="http://schemas.openxmlformats.org/drawingml/2006/main">
+              <a:graphicData uri="http://schemas.openxmlformats.org/drawingml/2006/picture">
+                <pic:pic xmlns:pic="http://schemas.openxmlformats.org/drawingml/2006/picture">
+                  <pic:nvPicPr>
+                    <pic:cNvPr id="1" name=""/>
+                    <pic:cNvPicPr/>
+                  </pic:nvPicPr>
+                  <pic:blipFill>
+                    <a:blip r:embed="rId15"/>
+                    <a:stretch>
+                      <a:fillRect/>
+                    </a:stretch>
+                  </pic:blipFill>
+                  <pic:spPr>
+                    <a:xfrm>
+                      <a:off x="0" y="0"/>
+                      <a:ext cx="1267002" cy="257211"/>
+                    </a:xfrm>
+                    <a:prstGeom prst="rect">
+                      <a:avLst/>
+                    </a:prstGeom>
+                  </pic:spPr>
+                </pic:pic>
+              </a:graphicData>
+            </a:graphic>
+          </wp:inline>
+        </w:drawing>
+      </w:r>
+    </w:p>
+    <w:p>
+      <w:pPr>
+        <w:pStyle w:val="ListParagraph"/>
+        <w:numPr>
+          <w:ilvl w:val="0"/>
+          <w:numId w:val="6"/>
+        </w:numPr>
+      </w:pPr>
+      <w:r>
+        <w:t>The git window will display all your changes as you work</w:t>
+      </w:r>
+      <w:r>
+        <w:t>. When you are done, hit “Stage All” at the top right</w:t>
+      </w:r>
+    </w:p>
+    <w:p>
+      <w:pPr>
+        <w:ind w:left="720"/>
+      </w:pPr>
+      <w:r>
+        <w:drawing>
+          <wp:inline distT="0" distB="0" distL="0" distR="0" wp14:anchorId="73B265AD" wp14:editId="1DF3810E">
+            <wp:extent cx="3762900" cy="790685"/>
+            <wp:effectExtent l="0" t="0" r="9525" b="9525"/>
+            <wp:docPr id="9" name="Picture 9"/>
+            <wp:cNvGraphicFramePr>
+              <a:graphicFrameLocks xmlns:a="http://schemas.openxmlformats.org/drawingml/2006/main" noChangeAspect="1"/>
+            </wp:cNvGraphicFramePr>
+            <a:graphic xmlns:a="http://schemas.openxmlformats.org/drawingml/2006/main">
+              <a:graphicData uri="http://schemas.openxmlformats.org/drawingml/2006/picture">
+                <pic:pic xmlns:pic="http://schemas.openxmlformats.org/drawingml/2006/picture">
+                  <pic:nvPicPr>
+                    <pic:cNvPr id="1" name=""/>
+                    <pic:cNvPicPr/>
+                  </pic:nvPicPr>
+                  <pic:blipFill>
+                    <a:blip r:embed="rId16"/>
+                    <a:stretch>
+                      <a:fillRect/>
+                    </a:stretch>
+                  </pic:blipFill>
+                  <pic:spPr>
+                    <a:xfrm>
+                      <a:off x="0" y="0"/>
+                      <a:ext cx="3762900" cy="790685"/>
+                    </a:xfrm>
+                    <a:prstGeom prst="rect">
+                      <a:avLst/>
+                    </a:prstGeom>
+                  </pic:spPr>
+                </pic:pic>
+              </a:graphicData>
+            </a:graphic>
+          </wp:inline>
+        </w:drawing>
+      </w:r>
+    </w:p>
+    <w:p>
+      <w:pPr>
+        <w:pStyle w:val="ListParagraph"/>
+        <w:numPr>
+          <w:ilvl w:val="0"/>
+          <w:numId w:val="6"/>
+        </w:numPr>
+      </w:pPr>
+      <w:r>
+        <w:t xml:space="preserve">Your changes will then move to “Staged”. Here, write a commit message below the changes. Make sure it is relatively descriptive so someone reading can understand what changed.  </w:t>
+      </w:r>
+    </w:p>
+    <w:p>
+      <w:pPr>
+        <w:ind w:left="360" w:firstLine="360"/>
+      </w:pPr>
+      <w:r>
+        <w:drawing>
+          <wp:inline distT="0" distB="0" distL="0" distR="0" wp14:anchorId="001246B9" wp14:editId="43F07B47">
+            <wp:extent cx="2984500" cy="2813318"/>
+            <wp:effectExtent l="0" t="0" r="6350" b="6350"/>
+            <wp:docPr id="10" name="Picture 10"/>
+            <wp:cNvGraphicFramePr>
+              <a:graphicFrameLocks xmlns:a="http://schemas.openxmlformats.org/drawingml/2006/main" noChangeAspect="1"/>
+            </wp:cNvGraphicFramePr>
+            <a:graphic xmlns:a="http://schemas.openxmlformats.org/drawingml/2006/main">
+              <a:graphicData uri="http://schemas.openxmlformats.org/drawingml/2006/picture">
+                <pic:pic xmlns:pic="http://schemas.openxmlformats.org/drawingml/2006/picture">
+                  <pic:nvPicPr>
+                    <pic:cNvPr id="1" name=""/>
+                    <pic:cNvPicPr/>
+                  </pic:nvPicPr>
+                  <pic:blipFill>
+                    <a:blip r:embed="rId17"/>
+                    <a:stretch>
+                      <a:fillRect/>
+                    </a:stretch>
+                  </pic:blipFill>
+                  <pic:spPr>
+                    <a:xfrm>
+                      <a:off x="0" y="0"/>
+                      <a:ext cx="3012993" cy="2840177"/>
+                    </a:xfrm>
+                    <a:prstGeom prst="rect">
+                      <a:avLst/>
+                    </a:prstGeom>
+                  </pic:spPr>
+                </pic:pic>
+              </a:graphicData>
+            </a:graphic>
+          </wp:inline>
+        </w:drawing>
+      </w:r>
+    </w:p>
+    <w:p>
+      <w:pPr>
+        <w:pStyle w:val="ListParagraph"/>
+        <w:numPr>
+          <w:ilvl w:val="0"/>
+          <w:numId w:val="6"/>
+        </w:numPr>
+      </w:pPr>
+      <w:r>
+        <w:t xml:space="preserve">Click </w:t>
+      </w:r>
+      <w:r>
+        <w:rPr>
+          <w:b/>
+          <w:bCs/>
+        </w:rPr>
+        <w:t xml:space="preserve">Commit to &lt;Branch Name&gt; </w:t>
+      </w:r>
+    </w:p>
+    <w:p>
+      <w:pPr>
+        <w:pStyle w:val="ListParagraph"/>
+      </w:pPr>
+      <w:r>
+        <w:drawing>
+          <wp:inline distT="0" distB="0" distL="0" distR="0" wp14:anchorId="7B7CBA68" wp14:editId="7B081626">
+            <wp:extent cx="3743847" cy="1486107"/>
+            <wp:effectExtent l="0" t="0" r="9525" b="0"/>
+            <wp:docPr id="11" name="Picture 11"/>
+            <wp:cNvGraphicFramePr>
+              <a:graphicFrameLocks xmlns:a="http://schemas.openxmlformats.org/drawingml/2006/main" noChangeAspect="1"/>
+            </wp:cNvGraphicFramePr>
+            <a:graphic xmlns:a="http://schemas.openxmlformats.org/drawingml/2006/main">
+              <a:graphicData uri="http://schemas.openxmlformats.org/drawingml/2006/picture">
+                <pic:pic xmlns:pic="http://schemas.openxmlformats.org/drawingml/2006/picture">
+                  <pic:nvPicPr>
+                    <pic:cNvPr id="1" name=""/>
+                    <pic:cNvPicPr/>
+                  </pic:nvPicPr>
+                  <pic:blipFill>
+                    <a:blip r:embed="rId18"/>
+                    <a:stretch>
+                      <a:fillRect/>
+                    </a:stretch>
+                  </pic:blipFill>
+                  <pic:spPr>
+                    <a:xfrm>
+                      <a:off x="0" y="0"/>
+                      <a:ext cx="3743847" cy="1486107"/>
+                    </a:xfrm>
+                    <a:prstGeom prst="rect">
+                      <a:avLst/>
+                    </a:prstGeom>
+                  </pic:spPr>
+                </pic:pic>
+              </a:graphicData>
+            </a:graphic>
+          </wp:inline>
+        </w:drawing>
+      </w:r>
+    </w:p>
+    <w:p>
+      <w:pPr>
+        <w:pStyle w:val="ListParagraph"/>
+      </w:pPr>
+    </w:p>
+    <w:p>
+      <w:pPr>
+        <w:pStyle w:val="ListParagraph"/>
+      </w:pPr>
+    </w:p>
+    <w:p>
+      <w:pPr>
+        <w:pStyle w:val="ListParagraph"/>
+        <w:numPr>
+          <w:ilvl w:val="0"/>
+          <w:numId w:val="6"/>
+        </w:numPr>
+      </w:pPr>
+      <w:r>
+        <w:t xml:space="preserve">You will notice the change log update with your message. </w:t>
+      </w:r>
+    </w:p>
+    <w:p>
+      <w:pPr>
+        <w:ind w:left="720"/>
+      </w:pPr>
+      <w:r>
+        <w:drawing>
+          <wp:inline distT="0" distB="0" distL="0" distR="0" wp14:anchorId="28C9B77D" wp14:editId="5D91120C">
+            <wp:extent cx="3696216" cy="533474"/>
+            <wp:effectExtent l="0" t="0" r="0" b="0"/>
+            <wp:docPr id="12" name="Picture 12"/>
+            <wp:cNvGraphicFramePr>
+              <a:graphicFrameLocks xmlns:a="http://schemas.openxmlformats.org/drawingml/2006/main" noChangeAspect="1"/>
+            </wp:cNvGraphicFramePr>
+            <a:graphic xmlns:a="http://schemas.openxmlformats.org/drawingml/2006/main">
+              <a:graphicData uri="http://schemas.openxmlformats.org/drawingml/2006/picture">
+                <pic:pic xmlns:pic="http://schemas.openxmlformats.org/drawingml/2006/picture">
+                  <pic:nvPicPr>
+                    <pic:cNvPr id="1" name=""/>
+                    <pic:cNvPicPr/>
+                  </pic:nvPicPr>
+                  <pic:blipFill>
+                    <a:blip r:embed="rId19"/>
+                    <a:stretch>
+                      <a:fillRect/>
+                    </a:stretch>
+                  </pic:blipFill>
+                  <pic:spPr>
+                    <a:xfrm>
+                      <a:off x="0" y="0"/>
+                      <a:ext cx="3696216" cy="533474"/>
+                    </a:xfrm>
+                    <a:prstGeom prst="rect">
+                      <a:avLst/>
+                    </a:prstGeom>
+                  </pic:spPr>
+                </pic:pic>
+              </a:graphicData>
+            </a:graphic>
+          </wp:inline>
+        </w:drawing>
+      </w:r>
+    </w:p>
+    <w:p>
+      <w:pPr>
+        <w:pStyle w:val="ListParagraph"/>
+        <w:numPr>
+          <w:ilvl w:val="0"/>
+          <w:numId w:val="6"/>
+        </w:numPr>
+      </w:pPr>
+      <w:r>
+        <w:t xml:space="preserve">We’re not done! Although this is a commit, it is not yet published to </w:t>
+      </w:r>
+      <w:proofErr w:type="spellStart"/>
+      <w:r>
+        <w:t>github</w:t>
+      </w:r>
+      <w:proofErr w:type="spellEnd"/>
+      <w:r>
+        <w:t xml:space="preserve">. Click on the </w:t>
+      </w:r>
+      <w:r>
+        <w:t xml:space="preserve">“Publish: Icon at the bottom </w:t>
+      </w:r>
+      <w:r>
+        <w:drawing>
+          <wp:inline distT="0" distB="0" distL="0" distR="0" wp14:anchorId="452F3D89" wp14:editId="405890E7">
+            <wp:extent cx="657317" cy="228632"/>
+            <wp:effectExtent l="0" t="0" r="9525" b="0"/>
+            <wp:docPr id="13" name="Picture 13"/>
+            <wp:cNvGraphicFramePr>
+              <a:graphicFrameLocks xmlns:a="http://schemas.openxmlformats.org/drawingml/2006/main" noChangeAspect="1"/>
+            </wp:cNvGraphicFramePr>
+            <a:graphic xmlns:a="http://schemas.openxmlformats.org/drawingml/2006/main">
+              <a:graphicData uri="http://schemas.openxmlformats.org/drawingml/2006/picture">
+                <pic:pic xmlns:pic="http://schemas.openxmlformats.org/drawingml/2006/picture">
+                  <pic:nvPicPr>
+                    <pic:cNvPr id="1" name=""/>
+                    <pic:cNvPicPr/>
+                  </pic:nvPicPr>
+                  <pic:blipFill>
+                    <a:blip r:embed="rId20"/>
+                    <a:stretch>
+                      <a:fillRect/>
+                    </a:stretch>
+                  </pic:blipFill>
+                  <pic:spPr>
+                    <a:xfrm>
+                      <a:off x="0" y="0"/>
+                      <a:ext cx="657317" cy="228632"/>
+                    </a:xfrm>
+                    <a:prstGeom prst="rect">
+                      <a:avLst/>
+                    </a:prstGeom>
+                  </pic:spPr>
+                </pic:pic>
+              </a:graphicData>
+            </a:graphic>
+          </wp:inline>
+        </w:drawing>
+      </w:r>
+      <w:r>
+        <w:t xml:space="preserve"> It will change to “Pushing”, then “Fetch”, once you see “Fetch”, </w:t>
+      </w:r>
+      <w:r>
+        <w:rPr>
+          <w:b/>
+          <w:bCs/>
+        </w:rPr>
+        <w:t xml:space="preserve">you have pushed to </w:t>
+      </w:r>
+      <w:proofErr w:type="spellStart"/>
+      <w:r>
+        <w:rPr>
+          <w:b/>
+          <w:bCs/>
+        </w:rPr>
+        <w:t>Github</w:t>
+      </w:r>
+      <w:proofErr w:type="spellEnd"/>
+      <w:r>
+        <w:rPr>
+          <w:b/>
+          <w:bCs/>
+        </w:rPr>
+        <w:t>!</w:t>
+      </w:r>
+      <w:r>
+        <w:rPr>
+          <w:b/>
+          <w:bCs/>
+        </w:rPr>
+        <w:t xml:space="preserve"> </w:t>
+      </w:r>
+      <w:r>
+        <w:t xml:space="preserve">We can now see this change on Github.com. </w:t>
+      </w:r>
+    </w:p>
+    <w:p>
+      <w:pPr>
+        <w:ind w:left="360"/>
+      </w:pPr>
+      <w:r>
+        <w:drawing>
+          <wp:inline distT="0" distB="0" distL="0" distR="0" wp14:anchorId="22332C73" wp14:editId="0BEA5310">
+            <wp:extent cx="6858000" cy="201295"/>
+            <wp:effectExtent l="0" t="0" r="0" b="8255"/>
+            <wp:docPr id="15" name="Picture 15"/>
+            <wp:cNvGraphicFramePr>
+              <a:graphicFrameLocks xmlns:a="http://schemas.openxmlformats.org/drawingml/2006/main" noChangeAspect="1"/>
+            </wp:cNvGraphicFramePr>
+            <a:graphic xmlns:a="http://schemas.openxmlformats.org/drawingml/2006/main">
+              <a:graphicData uri="http://schemas.openxmlformats.org/drawingml/2006/picture">
+                <pic:pic xmlns:pic="http://schemas.openxmlformats.org/drawingml/2006/picture">
+                  <pic:nvPicPr>
+                    <pic:cNvPr id="1" name=""/>
+                    <pic:cNvPicPr/>
+                  </pic:nvPicPr>
+                  <pic:blipFill>
+                    <a:blip r:embed="rId21"/>
+                    <a:stretch>
+                      <a:fillRect/>
+                    </a:stretch>
+                  </pic:blipFill>
+                  <pic:spPr>
+                    <a:xfrm>
+                      <a:off x="0" y="0"/>
+                      <a:ext cx="6858000" cy="201295"/>
+                    </a:xfrm>
+                    <a:prstGeom prst="rect">
+                      <a:avLst/>
+                    </a:prstGeom>
+                  </pic:spPr>
+                </pic:pic>
+              </a:graphicData>
+            </a:graphic>
+          </wp:inline>
+        </w:drawing>
+      </w:r>
+    </w:p>
+    <w:p>
+      <w:pPr>
+        <w:ind w:left="360"/>
+      </w:pPr>
+      <w:r>
+        <w:tab/>
+        <w:t>Please note, this change will only appear in the branch you created, until it is merged with the Master.</w:t>
+      </w:r>
+    </w:p>
+    <w:p>
+      <w:pPr>
+        <w:pStyle w:val="Heading1"/>
+      </w:pPr>
+      <w:r>
+        <w:t>How to Fetch and Pull</w:t>
+      </w:r>
+    </w:p>
+    <w:p>
+      <w:pPr>
+        <w:pStyle w:val="ListParagraph"/>
+        <w:numPr>
+          <w:ilvl w:val="0"/>
+          <w:numId w:val="5"/>
+        </w:numPr>
+      </w:pPr>
+      <w:r>
+        <w:t xml:space="preserve">What do we do when someone updates a branch or the master? </w:t>
+      </w:r>
+      <w:r>
+        <w:t xml:space="preserve">We’ll need to fetch, and pull. First, under the Git Menu, click on the “Fetch” Icon </w:t>
+      </w:r>
+      <w:r>
+        <w:drawing>
+          <wp:inline distT="0" distB="0" distL="0" distR="0" wp14:anchorId="1B3BD646" wp14:editId="6197F832">
+            <wp:extent cx="552527" cy="200053"/>
+            <wp:effectExtent l="0" t="0" r="0" b="9525"/>
+            <wp:docPr id="19" name="Picture 19"/>
+            <wp:cNvGraphicFramePr>
+              <a:graphicFrameLocks xmlns:a="http://schemas.openxmlformats.org/drawingml/2006/main" noChangeAspect="1"/>
+            </wp:cNvGraphicFramePr>
+            <a:graphic xmlns:a="http://schemas.openxmlformats.org/drawingml/2006/main">
+              <a:graphicData uri="http://schemas.openxmlformats.org/drawingml/2006/picture">
+                <pic:pic xmlns:pic="http://schemas.openxmlformats.org/drawingml/2006/picture">
+                  <pic:nvPicPr>
+                    <pic:cNvPr id="1" name=""/>
+                    <pic:cNvPicPr/>
+                  </pic:nvPicPr>
+                  <pic:blipFill>
+                    <a:blip r:embed="rId22"/>
+                    <a:stretch>
+                      <a:fillRect/>
+                    </a:stretch>
+                  </pic:blipFill>
+                  <pic:spPr>
+                    <a:xfrm>
+                      <a:off x="0" y="0"/>
+                      <a:ext cx="552527" cy="200053"/>
+                    </a:xfrm>
+                    <a:prstGeom prst="rect">
+                      <a:avLst/>
+                    </a:prstGeom>
+                  </pic:spPr>
+                </pic:pic>
+              </a:graphicData>
+            </a:graphic>
+          </wp:inline>
+        </w:drawing>
+      </w:r>
+    </w:p>
+    <w:p>
+      <w:pPr>
+        <w:pStyle w:val="ListParagraph"/>
+        <w:numPr>
+          <w:ilvl w:val="0"/>
+          <w:numId w:val="5"/>
+        </w:numPr>
+      </w:pPr>
+      <w:r>
+        <w:t xml:space="preserve">If there are changes, it will say “Pull” and the number of changes. I have added a PDF Document from github.com to demonstrate this. </w:t>
+      </w:r>
+      <w:r>
+        <w:drawing>
+          <wp:inline distT="0" distB="0" distL="0" distR="0" wp14:anchorId="679A55D6" wp14:editId="26DBCE9B">
+            <wp:extent cx="476316" cy="209579"/>
+            <wp:effectExtent l="0" t="0" r="0" b="0"/>
+            <wp:docPr id="20" name="Picture 20"/>
+            <wp:cNvGraphicFramePr>
+              <a:graphicFrameLocks xmlns:a="http://schemas.openxmlformats.org/drawingml/2006/main" noChangeAspect="1"/>
+            </wp:cNvGraphicFramePr>
+            <a:graphic xmlns:a="http://schemas.openxmlformats.org/drawingml/2006/main">
+              <a:graphicData uri="http://schemas.openxmlformats.org/drawingml/2006/picture">
+                <pic:pic xmlns:pic="http://schemas.openxmlformats.org/drawingml/2006/picture">
+                  <pic:nvPicPr>
+                    <pic:cNvPr id="1" name=""/>
+                    <pic:cNvPicPr/>
+                  </pic:nvPicPr>
+                  <pic:blipFill>
+                    <a:blip r:embed="rId23"/>
+                    <a:stretch>
+                      <a:fillRect/>
+                    </a:stretch>
+                  </pic:blipFill>
+                  <pic:spPr>
+                    <a:xfrm>
+                      <a:off x="0" y="0"/>
+                      <a:ext cx="476316" cy="209579"/>
+                    </a:xfrm>
+                    <a:prstGeom prst="rect">
+                      <a:avLst/>
+                    </a:prstGeom>
+                  </pic:spPr>
+                </pic:pic>
+              </a:graphicData>
+            </a:graphic>
+          </wp:inline>
+        </w:drawing>
+      </w:r>
+      <w:r>
+        <w:t>. Click on Pull</w:t>
+      </w:r>
+    </w:p>
+    <w:p>
+      <w:pPr>
+        <w:pStyle w:val="ListParagraph"/>
+        <w:numPr>
+          <w:ilvl w:val="0"/>
+          <w:numId w:val="5"/>
+        </w:numPr>
+      </w:pPr>
+      <w:r>
+        <w:t xml:space="preserve">You will then see the changed or added file updated in Atom. It will also show up in the change log to the right. </w:t>
+      </w:r>
+    </w:p>
+    <w:p>
+      <w:pPr>
+        <w:ind w:firstLine="720"/>
+      </w:pPr>
+      <w:r>
+        <w:drawing>
+          <wp:inline distT="0" distB="0" distL="0" distR="0" wp14:anchorId="193A1630" wp14:editId="6471E250">
+            <wp:extent cx="3696216" cy="266737"/>
+            <wp:effectExtent l="0" t="0" r="0" b="0"/>
+            <wp:docPr id="21" name="Picture 21"/>
+            <wp:cNvGraphicFramePr>
+              <a:graphicFrameLocks xmlns:a="http://schemas.openxmlformats.org/drawingml/2006/main" noChangeAspect="1"/>
+            </wp:cNvGraphicFramePr>
+            <a:graphic xmlns:a="http://schemas.openxmlformats.org/drawingml/2006/main">
+              <a:graphicData uri="http://schemas.openxmlformats.org/drawingml/2006/picture">
+                <pic:pic xmlns:pic="http://schemas.openxmlformats.org/drawingml/2006/picture">
+                  <pic:nvPicPr>
+                    <pic:cNvPr id="1" name=""/>
+                    <pic:cNvPicPr/>
+                  </pic:nvPicPr>
+                  <pic:blipFill>
+                    <a:blip r:embed="rId24"/>
+                    <a:stretch>
+                      <a:fillRect/>
+                    </a:stretch>
+                  </pic:blipFill>
+                  <pic:spPr>
+                    <a:xfrm>
+                      <a:off x="0" y="0"/>
+                      <a:ext cx="3696216" cy="266737"/>
+                    </a:xfrm>
+                    <a:prstGeom prst="rect">
+                      <a:avLst/>
+                    </a:prstGeom>
+                  </pic:spPr>
+                </pic:pic>
+              </a:graphicData>
+            </a:graphic>
+          </wp:inline>
+        </w:drawing>
+      </w:r>
+    </w:p>
+    <w:p>
+      <w:pPr>
+        <w:pStyle w:val="ListParagraph"/>
+        <w:numPr>
+          <w:ilvl w:val="0"/>
+          <w:numId w:val="5"/>
+        </w:numPr>
+      </w:pPr>
+      <w:r>
+        <w:t xml:space="preserve">It is important to occasionally pull changes to your branches and master, so you can have the most up to date version of your files. </w:t>
+      </w:r>
       <w:bookmarkStart w:id="0" w:name="_GoBack"/>
       <w:bookmarkEnd w:id="0"/>
     </w:p>
     <w:sectPr>
       <w:pgSz w:w="12240" w:h="15840"/>
-      <w:pgMar w:top="1440" w:right="1440" w:bottom="1440" w:left="1440" w:header="720" w:footer="720" w:gutter="0"/>
+      <w:pgMar w:top="720" w:right="720" w:bottom="720" w:left="720" w:header="720" w:footer="720" w:gutter="0"/>
       <w:cols w:space="720"/>
       <w:docGrid w:linePitch="360"/>
     </w:sectPr>
@@ -558,6 +1244,178 @@
 <file path=word/numbering.xml><?xml version="1.0" encoding="utf-8"?>
 <w:numbering xmlns:wpc="http://schemas.microsoft.com/office/word/2010/wordprocessingCanvas" xmlns:cx="http://schemas.microsoft.com/office/drawing/2014/chartex" xmlns:cx1="http://schemas.microsoft.com/office/drawing/2015/9/8/chartex" xmlns:cx2="http://schemas.microsoft.com/office/drawing/2015/10/21/chartex" xmlns:cx3="http://schemas.microsoft.com/office/drawing/2016/5/9/chartex" xmlns:cx4="http://schemas.microsoft.com/office/drawing/2016/5/10/chartex" xmlns:cx5="http://schemas.microsoft.com/office/drawing/2016/5/11/chartex" xmlns:cx6="http://schemas.microsoft.com/office/drawing/2016/5/12/chartex" xmlns:cx7="http://schemas.microsoft.com/office/drawing/2016/5/13/chartex" xmlns:cx8="http://schemas.microsoft.com/office/drawing/2016/5/14/chartex" xmlns:mc="http://schemas.openxmlformats.org/markup-compatibility/2006" xmlns:aink="http://schemas.microsoft.com/office/drawing/2016/ink" xmlns:am3d="http://schemas.microsoft.com/office/drawing/2017/model3d" xmlns:o="urn:schemas-microsoft-com:office:office" xmlns:r="http://schemas.openxmlformats.org/officeDocument/2006/relationships" xmlns:m="http://schemas.openxmlformats.org/officeDocument/2006/math" xmlns:v="urn:schemas-microsoft-com:vml" xmlns:wp14="http://schemas.microsoft.com/office/word/2010/wordprocessingDrawing" xmlns:wp="http://schemas.openxmlformats.org/drawingml/2006/wordprocessingDrawing" xmlns:w10="urn:schemas-microsoft-com:office:word" xmlns:w="http://schemas.openxmlformats.org/wordprocessingml/2006/main" xmlns:w14="http://schemas.microsoft.com/office/word/2010/wordml" xmlns:w15="http://schemas.microsoft.com/office/word/2012/wordml" xmlns:w16cid="http://schemas.microsoft.com/office/word/2016/wordml/cid" xmlns:w16se="http://schemas.microsoft.com/office/word/2015/wordml/symex" xmlns:wpg="http://schemas.microsoft.com/office/word/2010/wordprocessingGroup" xmlns:wpi="http://schemas.microsoft.com/office/word/2010/wordprocessingInk" xmlns:wne="http://schemas.microsoft.com/office/word/2006/wordml" xmlns:wps="http://schemas.microsoft.com/office/word/2010/wordprocessingShape" mc:Ignorable="w14 w15 w16se w16cid wp14">
   <w:abstractNum w:abstractNumId="0" w15:restartNumberingAfterBreak="0">
+    <w:nsid w:val="0C8E615D"/>
+    <w:multiLevelType w:val="hybridMultilevel"/>
+    <w:tmpl w:val="A83202D4"/>
+    <w:lvl w:ilvl="0" w:tplc="0409000F">
+      <w:start w:val="1"/>
+      <w:numFmt w:val="decimal"/>
+      <w:lvlText w:val="%1."/>
+      <w:lvlJc w:val="left"/>
+      <w:pPr>
+        <w:ind w:left="720" w:hanging="360"/>
+      </w:pPr>
+    </w:lvl>
+    <w:lvl w:ilvl="1" w:tplc="04090019">
+      <w:start w:val="1"/>
+      <w:numFmt w:val="lowerLetter"/>
+      <w:lvlText w:val="%2."/>
+      <w:lvlJc w:val="left"/>
+      <w:pPr>
+        <w:ind w:left="1440" w:hanging="360"/>
+      </w:pPr>
+    </w:lvl>
+    <w:lvl w:ilvl="2" w:tplc="0409001B" w:tentative="1">
+      <w:start w:val="1"/>
+      <w:numFmt w:val="lowerRoman"/>
+      <w:lvlText w:val="%3."/>
+      <w:lvlJc w:val="right"/>
+      <w:pPr>
+        <w:ind w:left="2160" w:hanging="180"/>
+      </w:pPr>
+    </w:lvl>
+    <w:lvl w:ilvl="3" w:tplc="0409000F" w:tentative="1">
+      <w:start w:val="1"/>
+      <w:numFmt w:val="decimal"/>
+      <w:lvlText w:val="%4."/>
+      <w:lvlJc w:val="left"/>
+      <w:pPr>
+        <w:ind w:left="2880" w:hanging="360"/>
+      </w:pPr>
+    </w:lvl>
+    <w:lvl w:ilvl="4" w:tplc="04090019" w:tentative="1">
+      <w:start w:val="1"/>
+      <w:numFmt w:val="lowerLetter"/>
+      <w:lvlText w:val="%5."/>
+      <w:lvlJc w:val="left"/>
+      <w:pPr>
+        <w:ind w:left="3600" w:hanging="360"/>
+      </w:pPr>
+    </w:lvl>
+    <w:lvl w:ilvl="5" w:tplc="0409001B" w:tentative="1">
+      <w:start w:val="1"/>
+      <w:numFmt w:val="lowerRoman"/>
+      <w:lvlText w:val="%6."/>
+      <w:lvlJc w:val="right"/>
+      <w:pPr>
+        <w:ind w:left="4320" w:hanging="180"/>
+      </w:pPr>
+    </w:lvl>
+    <w:lvl w:ilvl="6" w:tplc="0409000F" w:tentative="1">
+      <w:start w:val="1"/>
+      <w:numFmt w:val="decimal"/>
+      <w:lvlText w:val="%7."/>
+      <w:lvlJc w:val="left"/>
+      <w:pPr>
+        <w:ind w:left="5040" w:hanging="360"/>
+      </w:pPr>
+    </w:lvl>
+    <w:lvl w:ilvl="7" w:tplc="04090019" w:tentative="1">
+      <w:start w:val="1"/>
+      <w:numFmt w:val="lowerLetter"/>
+      <w:lvlText w:val="%8."/>
+      <w:lvlJc w:val="left"/>
+      <w:pPr>
+        <w:ind w:left="5760" w:hanging="360"/>
+      </w:pPr>
+    </w:lvl>
+    <w:lvl w:ilvl="8" w:tplc="0409001B" w:tentative="1">
+      <w:start w:val="1"/>
+      <w:numFmt w:val="lowerRoman"/>
+      <w:lvlText w:val="%9."/>
+      <w:lvlJc w:val="right"/>
+      <w:pPr>
+        <w:ind w:left="6480" w:hanging="180"/>
+      </w:pPr>
+    </w:lvl>
+  </w:abstractNum>
+  <w:abstractNum w:abstractNumId="1" w15:restartNumberingAfterBreak="0">
+    <w:nsid w:val="1DE218E1"/>
+    <w:multiLevelType w:val="hybridMultilevel"/>
+    <w:tmpl w:val="4FAAA354"/>
+    <w:lvl w:ilvl="0" w:tplc="0409000F">
+      <w:start w:val="1"/>
+      <w:numFmt w:val="decimal"/>
+      <w:lvlText w:val="%1."/>
+      <w:lvlJc w:val="left"/>
+      <w:pPr>
+        <w:ind w:left="720" w:hanging="360"/>
+      </w:pPr>
+    </w:lvl>
+    <w:lvl w:ilvl="1" w:tplc="04090019" w:tentative="1">
+      <w:start w:val="1"/>
+      <w:numFmt w:val="lowerLetter"/>
+      <w:lvlText w:val="%2."/>
+      <w:lvlJc w:val="left"/>
+      <w:pPr>
+        <w:ind w:left="1440" w:hanging="360"/>
+      </w:pPr>
+    </w:lvl>
+    <w:lvl w:ilvl="2" w:tplc="0409001B" w:tentative="1">
+      <w:start w:val="1"/>
+      <w:numFmt w:val="lowerRoman"/>
+      <w:lvlText w:val="%3."/>
+      <w:lvlJc w:val="right"/>
+      <w:pPr>
+        <w:ind w:left="2160" w:hanging="180"/>
+      </w:pPr>
+    </w:lvl>
+    <w:lvl w:ilvl="3" w:tplc="0409000F" w:tentative="1">
+      <w:start w:val="1"/>
+      <w:numFmt w:val="decimal"/>
+      <w:lvlText w:val="%4."/>
+      <w:lvlJc w:val="left"/>
+      <w:pPr>
+        <w:ind w:left="2880" w:hanging="360"/>
+      </w:pPr>
+    </w:lvl>
+    <w:lvl w:ilvl="4" w:tplc="04090019" w:tentative="1">
+      <w:start w:val="1"/>
+      <w:numFmt w:val="lowerLetter"/>
+      <w:lvlText w:val="%5."/>
+      <w:lvlJc w:val="left"/>
+      <w:pPr>
+        <w:ind w:left="3600" w:hanging="360"/>
+      </w:pPr>
+    </w:lvl>
+    <w:lvl w:ilvl="5" w:tplc="0409001B" w:tentative="1">
+      <w:start w:val="1"/>
+      <w:numFmt w:val="lowerRoman"/>
+      <w:lvlText w:val="%6."/>
+      <w:lvlJc w:val="right"/>
+      <w:pPr>
+        <w:ind w:left="4320" w:hanging="180"/>
+      </w:pPr>
+    </w:lvl>
+    <w:lvl w:ilvl="6" w:tplc="0409000F" w:tentative="1">
+      <w:start w:val="1"/>
+      <w:numFmt w:val="decimal"/>
+      <w:lvlText w:val="%7."/>
+      <w:lvlJc w:val="left"/>
+      <w:pPr>
+        <w:ind w:left="5040" w:hanging="360"/>
+      </w:pPr>
+    </w:lvl>
+    <w:lvl w:ilvl="7" w:tplc="04090019" w:tentative="1">
+      <w:start w:val="1"/>
+      <w:numFmt w:val="lowerLetter"/>
+      <w:lvlText w:val="%8."/>
+      <w:lvlJc w:val="left"/>
+      <w:pPr>
+        <w:ind w:left="5760" w:hanging="360"/>
+      </w:pPr>
+    </w:lvl>
+    <w:lvl w:ilvl="8" w:tplc="0409001B" w:tentative="1">
+      <w:start w:val="1"/>
+      <w:numFmt w:val="lowerRoman"/>
+      <w:lvlText w:val="%9."/>
+      <w:lvlJc w:val="right"/>
+      <w:pPr>
+        <w:ind w:left="6480" w:hanging="180"/>
+      </w:pPr>
+    </w:lvl>
+  </w:abstractNum>
+  <w:abstractNum w:abstractNumId="2" w15:restartNumberingAfterBreak="0">
     <w:nsid w:val="200819A4"/>
     <w:multiLevelType w:val="hybridMultilevel"/>
     <w:tmpl w:val="0436D588"/>
@@ -643,7 +1501,93 @@
       </w:pPr>
     </w:lvl>
   </w:abstractNum>
-  <w:abstractNum w:abstractNumId="1" w15:restartNumberingAfterBreak="0">
+  <w:abstractNum w:abstractNumId="3" w15:restartNumberingAfterBreak="0">
+    <w:nsid w:val="3AD94B0E"/>
+    <w:multiLevelType w:val="hybridMultilevel"/>
+    <w:tmpl w:val="9F226916"/>
+    <w:lvl w:ilvl="0" w:tplc="0409000F">
+      <w:start w:val="1"/>
+      <w:numFmt w:val="decimal"/>
+      <w:lvlText w:val="%1."/>
+      <w:lvlJc w:val="left"/>
+      <w:pPr>
+        <w:ind w:left="720" w:hanging="360"/>
+      </w:pPr>
+    </w:lvl>
+    <w:lvl w:ilvl="1" w:tplc="04090019">
+      <w:start w:val="1"/>
+      <w:numFmt w:val="lowerLetter"/>
+      <w:lvlText w:val="%2."/>
+      <w:lvlJc w:val="left"/>
+      <w:pPr>
+        <w:ind w:left="1440" w:hanging="360"/>
+      </w:pPr>
+    </w:lvl>
+    <w:lvl w:ilvl="2" w:tplc="0409001B" w:tentative="1">
+      <w:start w:val="1"/>
+      <w:numFmt w:val="lowerRoman"/>
+      <w:lvlText w:val="%3."/>
+      <w:lvlJc w:val="right"/>
+      <w:pPr>
+        <w:ind w:left="2160" w:hanging="180"/>
+      </w:pPr>
+    </w:lvl>
+    <w:lvl w:ilvl="3" w:tplc="0409000F" w:tentative="1">
+      <w:start w:val="1"/>
+      <w:numFmt w:val="decimal"/>
+      <w:lvlText w:val="%4."/>
+      <w:lvlJc w:val="left"/>
+      <w:pPr>
+        <w:ind w:left="2880" w:hanging="360"/>
+      </w:pPr>
+    </w:lvl>
+    <w:lvl w:ilvl="4" w:tplc="04090019" w:tentative="1">
+      <w:start w:val="1"/>
+      <w:numFmt w:val="lowerLetter"/>
+      <w:lvlText w:val="%5."/>
+      <w:lvlJc w:val="left"/>
+      <w:pPr>
+        <w:ind w:left="3600" w:hanging="360"/>
+      </w:pPr>
+    </w:lvl>
+    <w:lvl w:ilvl="5" w:tplc="0409001B" w:tentative="1">
+      <w:start w:val="1"/>
+      <w:numFmt w:val="lowerRoman"/>
+      <w:lvlText w:val="%6."/>
+      <w:lvlJc w:val="right"/>
+      <w:pPr>
+        <w:ind w:left="4320" w:hanging="180"/>
+      </w:pPr>
+    </w:lvl>
+    <w:lvl w:ilvl="6" w:tplc="0409000F" w:tentative="1">
+      <w:start w:val="1"/>
+      <w:numFmt w:val="decimal"/>
+      <w:lvlText w:val="%7."/>
+      <w:lvlJc w:val="left"/>
+      <w:pPr>
+        <w:ind w:left="5040" w:hanging="360"/>
+      </w:pPr>
+    </w:lvl>
+    <w:lvl w:ilvl="7" w:tplc="04090019" w:tentative="1">
+      <w:start w:val="1"/>
+      <w:numFmt w:val="lowerLetter"/>
+      <w:lvlText w:val="%8."/>
+      <w:lvlJc w:val="left"/>
+      <w:pPr>
+        <w:ind w:left="5760" w:hanging="360"/>
+      </w:pPr>
+    </w:lvl>
+    <w:lvl w:ilvl="8" w:tplc="0409001B" w:tentative="1">
+      <w:start w:val="1"/>
+      <w:numFmt w:val="lowerRoman"/>
+      <w:lvlText w:val="%9."/>
+      <w:lvlJc w:val="right"/>
+      <w:pPr>
+        <w:ind w:left="6480" w:hanging="180"/>
+      </w:pPr>
+    </w:lvl>
+  </w:abstractNum>
+  <w:abstractNum w:abstractNumId="4" w15:restartNumberingAfterBreak="0">
     <w:nsid w:val="3BD64C7C"/>
     <w:multiLevelType w:val="hybridMultilevel"/>
     <w:tmpl w:val="F3EE88CE"/>
@@ -729,10 +1673,10 @@
       </w:pPr>
     </w:lvl>
   </w:abstractNum>
-  <w:abstractNum w:abstractNumId="2" w15:restartNumberingAfterBreak="0">
+  <w:abstractNum w:abstractNumId="5" w15:restartNumberingAfterBreak="0">
     <w:nsid w:val="65D318CA"/>
     <w:multiLevelType w:val="hybridMultilevel"/>
-    <w:tmpl w:val="0436D588"/>
+    <w:tmpl w:val="A83202D4"/>
     <w:lvl w:ilvl="0" w:tplc="0409000F">
       <w:start w:val="1"/>
       <w:numFmt w:val="decimal"/>
@@ -742,7 +1686,7 @@
         <w:ind w:left="720" w:hanging="360"/>
       </w:pPr>
     </w:lvl>
-    <w:lvl w:ilvl="1" w:tplc="04090019" w:tentative="1">
+    <w:lvl w:ilvl="1" w:tplc="04090019">
       <w:start w:val="1"/>
       <w:numFmt w:val="lowerLetter"/>
       <w:lvlText w:val="%2."/>
@@ -815,14 +1759,112 @@
       </w:pPr>
     </w:lvl>
   </w:abstractNum>
+  <w:abstractNum w:abstractNumId="6" w15:restartNumberingAfterBreak="0">
+    <w:nsid w:val="70361010"/>
+    <w:multiLevelType w:val="hybridMultilevel"/>
+    <w:tmpl w:val="BF966BCC"/>
+    <w:lvl w:ilvl="0" w:tplc="0409000F">
+      <w:start w:val="1"/>
+      <w:numFmt w:val="decimal"/>
+      <w:lvlText w:val="%1."/>
+      <w:lvlJc w:val="left"/>
+      <w:pPr>
+        <w:ind w:left="720" w:hanging="360"/>
+      </w:pPr>
+    </w:lvl>
+    <w:lvl w:ilvl="1" w:tplc="04090019" w:tentative="1">
+      <w:start w:val="1"/>
+      <w:numFmt w:val="lowerLetter"/>
+      <w:lvlText w:val="%2."/>
+      <w:lvlJc w:val="left"/>
+      <w:pPr>
+        <w:ind w:left="1440" w:hanging="360"/>
+      </w:pPr>
+    </w:lvl>
+    <w:lvl w:ilvl="2" w:tplc="0409001B" w:tentative="1">
+      <w:start w:val="1"/>
+      <w:numFmt w:val="lowerRoman"/>
+      <w:lvlText w:val="%3."/>
+      <w:lvlJc w:val="right"/>
+      <w:pPr>
+        <w:ind w:left="2160" w:hanging="180"/>
+      </w:pPr>
+    </w:lvl>
+    <w:lvl w:ilvl="3" w:tplc="0409000F" w:tentative="1">
+      <w:start w:val="1"/>
+      <w:numFmt w:val="decimal"/>
+      <w:lvlText w:val="%4."/>
+      <w:lvlJc w:val="left"/>
+      <w:pPr>
+        <w:ind w:left="2880" w:hanging="360"/>
+      </w:pPr>
+    </w:lvl>
+    <w:lvl w:ilvl="4" w:tplc="04090019" w:tentative="1">
+      <w:start w:val="1"/>
+      <w:numFmt w:val="lowerLetter"/>
+      <w:lvlText w:val="%5."/>
+      <w:lvlJc w:val="left"/>
+      <w:pPr>
+        <w:ind w:left="3600" w:hanging="360"/>
+      </w:pPr>
+    </w:lvl>
+    <w:lvl w:ilvl="5" w:tplc="0409001B" w:tentative="1">
+      <w:start w:val="1"/>
+      <w:numFmt w:val="lowerRoman"/>
+      <w:lvlText w:val="%6."/>
+      <w:lvlJc w:val="right"/>
+      <w:pPr>
+        <w:ind w:left="4320" w:hanging="180"/>
+      </w:pPr>
+    </w:lvl>
+    <w:lvl w:ilvl="6" w:tplc="0409000F" w:tentative="1">
+      <w:start w:val="1"/>
+      <w:numFmt w:val="decimal"/>
+      <w:lvlText w:val="%7."/>
+      <w:lvlJc w:val="left"/>
+      <w:pPr>
+        <w:ind w:left="5040" w:hanging="360"/>
+      </w:pPr>
+    </w:lvl>
+    <w:lvl w:ilvl="7" w:tplc="04090019" w:tentative="1">
+      <w:start w:val="1"/>
+      <w:numFmt w:val="lowerLetter"/>
+      <w:lvlText w:val="%8."/>
+      <w:lvlJc w:val="left"/>
+      <w:pPr>
+        <w:ind w:left="5760" w:hanging="360"/>
+      </w:pPr>
+    </w:lvl>
+    <w:lvl w:ilvl="8" w:tplc="0409001B" w:tentative="1">
+      <w:start w:val="1"/>
+      <w:numFmt w:val="lowerRoman"/>
+      <w:lvlText w:val="%9."/>
+      <w:lvlJc w:val="right"/>
+      <w:pPr>
+        <w:ind w:left="6480" w:hanging="180"/>
+      </w:pPr>
+    </w:lvl>
+  </w:abstractNum>
   <w:num w:numId="1">
+    <w:abstractNumId w:val="2"/>
+  </w:num>
+  <w:num w:numId="2">
+    <w:abstractNumId w:val="4"/>
+  </w:num>
+  <w:num w:numId="3">
+    <w:abstractNumId w:val="5"/>
+  </w:num>
+  <w:num w:numId="4">
+    <w:abstractNumId w:val="1"/>
+  </w:num>
+  <w:num w:numId="5">
+    <w:abstractNumId w:val="3"/>
+  </w:num>
+  <w:num w:numId="6">
     <w:abstractNumId w:val="0"/>
   </w:num>
-  <w:num w:numId="2">
-    <w:abstractNumId w:val="1"/>
-  </w:num>
-  <w:num w:numId="3">
-    <w:abstractNumId w:val="2"/>
+  <w:num w:numId="7">
+    <w:abstractNumId w:val="6"/>
   </w:num>
 </w:numbering>
 </file>
@@ -1245,6 +2287,28 @@
       <w:szCs w:val="32"/>
     </w:rPr>
   </w:style>
+  <w:style w:type="paragraph" w:styleId="Heading2">
+    <w:name w:val="heading 2"/>
+    <w:basedOn w:val="Normal"/>
+    <w:next w:val="Normal"/>
+    <w:link w:val="Heading2Char"/>
+    <w:uiPriority w:val="9"/>
+    <w:unhideWhenUsed/>
+    <w:qFormat/>
+    <w:rsid w:val="00046FF6"/>
+    <w:pPr>
+      <w:keepNext/>
+      <w:keepLines/>
+      <w:spacing w:before="40" w:after="0"/>
+      <w:outlineLvl w:val="1"/>
+    </w:pPr>
+    <w:rPr>
+      <w:rFonts w:asciiTheme="majorHAnsi" w:eastAsiaTheme="majorEastAsia" w:hAnsiTheme="majorHAnsi" w:cstheme="majorBidi"/>
+      <w:color w:val="2F5496" w:themeColor="accent1" w:themeShade="BF"/>
+      <w:sz w:val="26"/>
+      <w:szCs w:val="26"/>
+    </w:rPr>
+  </w:style>
   <w:style w:type="character" w:default="1" w:styleId="DefaultParagraphFont">
     <w:name w:val="Default Paragraph Font"/>
     <w:uiPriority w:val="1"/>
@@ -1340,6 +2404,31 @@
       <w:color w:val="2F5496" w:themeColor="accent1" w:themeShade="BF"/>
       <w:sz w:val="32"/>
       <w:szCs w:val="32"/>
+    </w:rPr>
+  </w:style>
+  <w:style w:type="character" w:styleId="FollowedHyperlink">
+    <w:name w:val="FollowedHyperlink"/>
+    <w:basedOn w:val="DefaultParagraphFont"/>
+    <w:uiPriority w:val="99"/>
+    <w:semiHidden/>
+    <w:unhideWhenUsed/>
+    <w:rsid w:val="00046FF6"/>
+    <w:rPr>
+      <w:color w:val="954F72" w:themeColor="followedHyperlink"/>
+      <w:u w:val="single"/>
+    </w:rPr>
+  </w:style>
+  <w:style w:type="character" w:customStyle="1" w:styleId="Heading2Char">
+    <w:name w:val="Heading 2 Char"/>
+    <w:basedOn w:val="DefaultParagraphFont"/>
+    <w:link w:val="Heading2"/>
+    <w:uiPriority w:val="9"/>
+    <w:rsid w:val="00046FF6"/>
+    <w:rPr>
+      <w:rFonts w:asciiTheme="majorHAnsi" w:eastAsiaTheme="majorEastAsia" w:hAnsiTheme="majorHAnsi" w:cstheme="majorBidi"/>
+      <w:color w:val="2F5496" w:themeColor="accent1" w:themeShade="BF"/>
+      <w:sz w:val="26"/>
+      <w:szCs w:val="26"/>
     </w:rPr>
   </w:style>
 </w:styles>

</xml_diff>